<commit_message>
Initial Draft of presentation
Got all the content of the presentation in there just need to refine it and make it look better and add notations to the slides
</commit_message>
<xml_diff>
--- a/presentation/CMP418 Presentation Notes.docx
+++ b/presentation/CMP418 Presentation Notes.docx
@@ -851,7 +851,7 @@
         </w:rPr>
         <w:t xml:space="preserve">Here’s a chapter I found that covers it in chapter 12.65 : </w:t>
       </w:r>
-      <w:hyperlink r:id="rId7" w:history="1">
+      <w:hyperlink r:id="rId7" w:anchor="sec12_6" w:history="1">
         <w:r>
           <w:rPr>
             <w:rStyle w:val="Hyperlink"/>
@@ -1018,10 +1018,246 @@
     <w:p>
       <w:pPr>
         <w:rPr>
-          <w:sz w:val="24"/>
-          <w:szCs w:val="24"/>
-        </w:rPr>
-      </w:pPr>
+          <w:b/>
+          <w:bCs/>
+          <w:color w:val="FF0000"/>
+          <w:sz w:val="36"/>
+          <w:szCs w:val="36"/>
+        </w:rPr>
+      </w:pPr>
+      <w:r>
+        <w:rPr>
+          <w:noProof/>
+        </w:rPr>
+        <w:drawing>
+          <wp:anchor distT="0" distB="0" distL="114300" distR="114300" simplePos="0" relativeHeight="251658240" behindDoc="0" locked="0" layoutInCell="1" allowOverlap="1" wp14:anchorId="3AAF188B" wp14:editId="212927B9">
+            <wp:simplePos x="0" y="0"/>
+            <wp:positionH relativeFrom="margin">
+              <wp:align>center</wp:align>
+            </wp:positionH>
+            <wp:positionV relativeFrom="paragraph">
+              <wp:posOffset>462280</wp:posOffset>
+            </wp:positionV>
+            <wp:extent cx="4541520" cy="1804670"/>
+            <wp:effectExtent l="0" t="0" r="0" b="5080"/>
+            <wp:wrapTopAndBottom/>
+            <wp:docPr id="763479070" name="Picture 1" descr="A screen shot of a computer screen&#10;&#10;Description automatically generated"/>
+            <wp:cNvGraphicFramePr>
+              <a:graphicFrameLocks xmlns:a="http://schemas.openxmlformats.org/drawingml/2006/main" noChangeAspect="1"/>
+            </wp:cNvGraphicFramePr>
+            <a:graphic xmlns:a="http://schemas.openxmlformats.org/drawingml/2006/main">
+              <a:graphicData uri="http://schemas.openxmlformats.org/drawingml/2006/picture">
+                <pic:pic xmlns:pic="http://schemas.openxmlformats.org/drawingml/2006/picture">
+                  <pic:nvPicPr>
+                    <pic:cNvPr id="763479070" name="Picture 1" descr="A screen shot of a computer screen&#10;&#10;Description automatically generated"/>
+                    <pic:cNvPicPr/>
+                  </pic:nvPicPr>
+                  <pic:blipFill rotWithShape="1">
+                    <a:blip r:embed="rId9">
+                      <a:extLst>
+                        <a:ext uri="{28A0092B-C50C-407E-A947-70E740481C1C}">
+                          <a14:useLocalDpi xmlns:a14="http://schemas.microsoft.com/office/drawing/2010/main" val="0"/>
+                        </a:ext>
+                      </a:extLst>
+                    </a:blip>
+                    <a:srcRect r="20762"/>
+                    <a:stretch/>
+                  </pic:blipFill>
+                  <pic:spPr bwMode="auto">
+                    <a:xfrm>
+                      <a:off x="0" y="0"/>
+                      <a:ext cx="4541520" cy="1804670"/>
+                    </a:xfrm>
+                    <a:prstGeom prst="rect">
+                      <a:avLst/>
+                    </a:prstGeom>
+                    <a:ln>
+                      <a:noFill/>
+                    </a:ln>
+                    <a:extLst>
+                      <a:ext uri="{53640926-AAD7-44D8-BBD7-CCE9431645EC}">
+                        <a14:shadowObscured xmlns:a14="http://schemas.microsoft.com/office/drawing/2010/main"/>
+                      </a:ext>
+                    </a:extLst>
+                  </pic:spPr>
+                </pic:pic>
+              </a:graphicData>
+            </a:graphic>
+            <wp14:sizeRelH relativeFrom="margin">
+              <wp14:pctWidth>0</wp14:pctWidth>
+            </wp14:sizeRelH>
+          </wp:anchor>
+        </w:drawing>
+      </w:r>
+      <w:r>
+        <w:rPr>
+          <w:b/>
+          <w:bCs/>
+          <w:color w:val="FF0000"/>
+          <w:sz w:val="36"/>
+          <w:szCs w:val="36"/>
+        </w:rPr>
+        <w:t>CPU Usage!</w:t>
+      </w:r>
+    </w:p>
+    <w:p>
+      <w:pPr>
+        <w:rPr>
+          <w:sz w:val="24"/>
+          <w:szCs w:val="24"/>
+        </w:rPr>
+      </w:pPr>
+    </w:p>
+    <w:p>
+      <w:pPr>
+        <w:rPr>
+          <w:sz w:val="24"/>
+          <w:szCs w:val="24"/>
+        </w:rPr>
+      </w:pPr>
+    </w:p>
+    <w:p>
+      <w:pPr>
+        <w:rPr>
+          <w:sz w:val="24"/>
+          <w:szCs w:val="24"/>
+        </w:rPr>
+      </w:pPr>
+    </w:p>
+    <w:p>
+      <w:pPr>
+        <w:rPr>
+          <w:sz w:val="24"/>
+          <w:szCs w:val="24"/>
+        </w:rPr>
+      </w:pPr>
+    </w:p>
+    <w:p>
+      <w:pPr>
+        <w:rPr>
+          <w:sz w:val="24"/>
+          <w:szCs w:val="24"/>
+        </w:rPr>
+      </w:pPr>
+      <w:r>
+        <w:rPr>
+          <w:noProof/>
+        </w:rPr>
+        <w:lastRenderedPageBreak/>
+        <w:drawing>
+          <wp:anchor distT="0" distB="0" distL="114300" distR="114300" simplePos="0" relativeHeight="251660288" behindDoc="0" locked="0" layoutInCell="1" allowOverlap="1" wp14:anchorId="24762673" wp14:editId="3BF6C4A0">
+            <wp:simplePos x="0" y="0"/>
+            <wp:positionH relativeFrom="margin">
+              <wp:align>right</wp:align>
+            </wp:positionH>
+            <wp:positionV relativeFrom="paragraph">
+              <wp:posOffset>5219700</wp:posOffset>
+            </wp:positionV>
+            <wp:extent cx="5731510" cy="2070100"/>
+            <wp:effectExtent l="0" t="0" r="2540" b="6350"/>
+            <wp:wrapTopAndBottom/>
+            <wp:docPr id="1054011995" name="Picture 1" descr="A screenshot of a computer&#10;&#10;Description automatically generated"/>
+            <wp:cNvGraphicFramePr>
+              <a:graphicFrameLocks xmlns:a="http://schemas.openxmlformats.org/drawingml/2006/main" noChangeAspect="1"/>
+            </wp:cNvGraphicFramePr>
+            <a:graphic xmlns:a="http://schemas.openxmlformats.org/drawingml/2006/main">
+              <a:graphicData uri="http://schemas.openxmlformats.org/drawingml/2006/picture">
+                <pic:pic xmlns:pic="http://schemas.openxmlformats.org/drawingml/2006/picture">
+                  <pic:nvPicPr>
+                    <pic:cNvPr id="1054011995" name="Picture 1" descr="A screenshot of a computer&#10;&#10;Description automatically generated"/>
+                    <pic:cNvPicPr/>
+                  </pic:nvPicPr>
+                  <pic:blipFill>
+                    <a:blip r:embed="rId10" cstate="print">
+                      <a:extLst>
+                        <a:ext uri="{28A0092B-C50C-407E-A947-70E740481C1C}">
+                          <a14:useLocalDpi xmlns:a14="http://schemas.microsoft.com/office/drawing/2010/main" val="0"/>
+                        </a:ext>
+                      </a:extLst>
+                    </a:blip>
+                    <a:stretch>
+                      <a:fillRect/>
+                    </a:stretch>
+                  </pic:blipFill>
+                  <pic:spPr>
+                    <a:xfrm>
+                      <a:off x="0" y="0"/>
+                      <a:ext cx="5731510" cy="2070100"/>
+                    </a:xfrm>
+                    <a:prstGeom prst="rect">
+                      <a:avLst/>
+                    </a:prstGeom>
+                  </pic:spPr>
+                </pic:pic>
+              </a:graphicData>
+            </a:graphic>
+          </wp:anchor>
+        </w:drawing>
+      </w:r>
+      <w:r>
+        <w:rPr>
+          <w:noProof/>
+        </w:rPr>
+        <w:drawing>
+          <wp:anchor distT="0" distB="0" distL="114300" distR="114300" simplePos="0" relativeHeight="251659264" behindDoc="0" locked="0" layoutInCell="1" allowOverlap="1" wp14:anchorId="330DD368" wp14:editId="46103E7E">
+            <wp:simplePos x="0" y="0"/>
+            <wp:positionH relativeFrom="margin">
+              <wp:align>center</wp:align>
+            </wp:positionH>
+            <wp:positionV relativeFrom="paragraph">
+              <wp:posOffset>0</wp:posOffset>
+            </wp:positionV>
+            <wp:extent cx="5113020" cy="4720590"/>
+            <wp:effectExtent l="0" t="0" r="0" b="3810"/>
+            <wp:wrapTopAndBottom/>
+            <wp:docPr id="1349336745" name="Picture 1" descr="A screenshot of a computer&#10;&#10;Description automatically generated"/>
+            <wp:cNvGraphicFramePr>
+              <a:graphicFrameLocks xmlns:a="http://schemas.openxmlformats.org/drawingml/2006/main" noChangeAspect="1"/>
+            </wp:cNvGraphicFramePr>
+            <a:graphic xmlns:a="http://schemas.openxmlformats.org/drawingml/2006/main">
+              <a:graphicData uri="http://schemas.openxmlformats.org/drawingml/2006/picture">
+                <pic:pic xmlns:pic="http://schemas.openxmlformats.org/drawingml/2006/picture">
+                  <pic:nvPicPr>
+                    <pic:cNvPr id="1349336745" name="Picture 1" descr="A screenshot of a computer&#10;&#10;Description automatically generated"/>
+                    <pic:cNvPicPr/>
+                  </pic:nvPicPr>
+                  <pic:blipFill rotWithShape="1">
+                    <a:blip r:embed="rId11">
+                      <a:extLst>
+                        <a:ext uri="{28A0092B-C50C-407E-A947-70E740481C1C}">
+                          <a14:useLocalDpi xmlns:a14="http://schemas.microsoft.com/office/drawing/2010/main" val="0"/>
+                        </a:ext>
+                      </a:extLst>
+                    </a:blip>
+                    <a:srcRect r="10791"/>
+                    <a:stretch/>
+                  </pic:blipFill>
+                  <pic:spPr bwMode="auto">
+                    <a:xfrm>
+                      <a:off x="0" y="0"/>
+                      <a:ext cx="5113020" cy="4720590"/>
+                    </a:xfrm>
+                    <a:prstGeom prst="rect">
+                      <a:avLst/>
+                    </a:prstGeom>
+                    <a:ln>
+                      <a:noFill/>
+                    </a:ln>
+                    <a:extLst>
+                      <a:ext uri="{53640926-AAD7-44D8-BBD7-CCE9431645EC}">
+                        <a14:shadowObscured xmlns:a14="http://schemas.microsoft.com/office/drawing/2010/main"/>
+                      </a:ext>
+                    </a:extLst>
+                  </pic:spPr>
+                </pic:pic>
+              </a:graphicData>
+            </a:graphic>
+            <wp14:sizeRelH relativeFrom="margin">
+              <wp14:pctWidth>0</wp14:pctWidth>
+            </wp14:sizeRelH>
+          </wp:anchor>
+        </w:drawing>
+      </w:r>
     </w:p>
     <w:sectPr>
       <w:pgSz w:w="11906" w:h="16838"/>

</xml_diff>